<commit_message>
Final intermediate report update
</commit_message>
<xml_diff>
--- a/TP1/Relatório Intercalar/PLOG_TP1_RI_Froglet3.docx
+++ b/TP1/Relatório Intercalar/PLOG_TP1_RI_Froglet3.docx
@@ -10,8 +10,6 @@
           <w:rFonts w:ascii="Verdana" w:hAnsi="Verdana"/>
         </w:rPr>
       </w:pPr>
-      <w:bookmarkStart w:id="0" w:name="_GoBack"/>
-      <w:bookmarkEnd w:id="0"/>
       <w:r>
         <w:rPr>
           <w:rFonts w:ascii="Verdana" w:eastAsia="Trebuchet MS" w:hAnsi="Verdana" w:cs="Trebuchet MS"/>
@@ -105,8 +103,8 @@
           <w:rFonts w:ascii="Verdana" w:hAnsi="Verdana"/>
         </w:rPr>
       </w:pPr>
-      <w:bookmarkStart w:id="1" w:name="h.gjdgxs" w:colFirst="0" w:colLast="0"/>
-      <w:bookmarkEnd w:id="1"/>
+      <w:bookmarkStart w:id="0" w:name="h.gjdgxs" w:colFirst="0" w:colLast="0"/>
+      <w:bookmarkEnd w:id="0"/>
     </w:p>
     <w:p>
       <w:pPr>
@@ -511,7 +509,7 @@
         </w:rPr>
         <w:tab/>
       </w:r>
-      <w:bookmarkStart w:id="2" w:name="OLE_LINK4"/>
+      <w:bookmarkStart w:id="1" w:name="OLE_LINK4"/>
       <w:r>
         <w:rPr>
           <w:rFonts w:ascii="Verdana" w:hAnsi="Verdana"/>
@@ -520,7 +518,7 @@
         </w:rPr>
         <w:t>201106912</w:t>
       </w:r>
-      <w:bookmarkEnd w:id="2"/>
+      <w:bookmarkEnd w:id="1"/>
       <w:r>
         <w:rPr>
           <w:rFonts w:ascii="Verdana" w:hAnsi="Verdana"/>
@@ -538,7 +536,7 @@
         <w:tab/>
         <w:t xml:space="preserve">         </w:t>
       </w:r>
-      <w:bookmarkStart w:id="3" w:name="OLE_LINK5"/>
+      <w:bookmarkStart w:id="2" w:name="OLE_LINK5"/>
       <w:r>
         <w:rPr>
           <w:rFonts w:ascii="Verdana" w:hAnsi="Verdana"/>
@@ -547,7 +545,7 @@
         </w:rPr>
         <w:t>ei11056@fe.up.pt</w:t>
       </w:r>
-      <w:bookmarkEnd w:id="3"/>
+      <w:bookmarkEnd w:id="2"/>
     </w:p>
     <w:p>
       <w:pPr>
@@ -575,18 +573,18 @@
         </w:rPr>
         <w:br w:type="page"/>
       </w:r>
-      <w:bookmarkStart w:id="4" w:name="h.ahryxgat0wqg" w:colFirst="0" w:colLast="0"/>
-      <w:bookmarkStart w:id="5" w:name="h.xaku86teim58" w:colFirst="0" w:colLast="0"/>
+      <w:bookmarkStart w:id="3" w:name="h.ahryxgat0wqg" w:colFirst="0" w:colLast="0"/>
+      <w:bookmarkStart w:id="4" w:name="h.xaku86teim58" w:colFirst="0" w:colLast="0"/>
+      <w:bookmarkEnd w:id="3"/>
       <w:bookmarkEnd w:id="4"/>
+    </w:p>
+    <w:p>
+      <w:pPr>
+        <w:pStyle w:val="Estilo1"/>
+      </w:pPr>
+      <w:bookmarkStart w:id="5" w:name="h.m2w2er1xfq8b" w:colFirst="0" w:colLast="0"/>
+      <w:bookmarkStart w:id="6" w:name="_Toc494390374"/>
       <w:bookmarkEnd w:id="5"/>
-    </w:p>
-    <w:p>
-      <w:pPr>
-        <w:pStyle w:val="Estilo1"/>
-      </w:pPr>
-      <w:bookmarkStart w:id="6" w:name="h.m2w2er1xfq8b" w:colFirst="0" w:colLast="0"/>
-      <w:bookmarkStart w:id="7" w:name="_Toc494390374"/>
-      <w:bookmarkEnd w:id="6"/>
       <w:r>
         <w:lastRenderedPageBreak/>
         <w:t xml:space="preserve">1. </w:t>
@@ -594,7 +592,7 @@
       <w:r>
         <w:t>O Jogo</w:t>
       </w:r>
-      <w:bookmarkEnd w:id="7"/>
+      <w:bookmarkEnd w:id="6"/>
     </w:p>
     <w:p>
       <w:pPr>
@@ -1493,9 +1491,9 @@
       <w:pPr>
         <w:pStyle w:val="Estilo1"/>
       </w:pPr>
-      <w:bookmarkStart w:id="8" w:name="h.hzu3oborp01r" w:colFirst="0" w:colLast="0"/>
-      <w:bookmarkStart w:id="9" w:name="_Toc494390375"/>
-      <w:bookmarkEnd w:id="8"/>
+      <w:bookmarkStart w:id="7" w:name="h.hzu3oborp01r" w:colFirst="0" w:colLast="0"/>
+      <w:bookmarkStart w:id="8" w:name="_Toc494390375"/>
+      <w:bookmarkEnd w:id="7"/>
       <w:r>
         <w:lastRenderedPageBreak/>
         <w:t>2.</w:t>
@@ -1506,7 +1504,7 @@
       <w:r>
         <w:t>Representação do estado do jogo</w:t>
       </w:r>
-      <w:bookmarkEnd w:id="9"/>
+      <w:bookmarkEnd w:id="8"/>
     </w:p>
     <w:p>
       <w:pPr>
@@ -1520,7 +1518,19 @@
         <w:rPr>
           <w:rFonts w:ascii="Verdana" w:hAnsi="Verdana"/>
         </w:rPr>
-        <w:t>O tabuleiro de jogo é representado através de uma lista de listas, para representar o tabuleiro usam-se os símbolos GYRB, G – Green, Y – Yellow, R – Red e B – Blue.</w:t>
+        <w:t>O tabuleiro de jogo é representado através de uma lista de listas, pa</w:t>
+      </w:r>
+      <w:r>
+        <w:rPr>
+          <w:rFonts w:ascii="Verdana" w:hAnsi="Verdana"/>
+        </w:rPr>
+        <w:t>ra representar o tabuleiro utilizam-se</w:t>
+      </w:r>
+      <w:r>
+        <w:rPr>
+          <w:rFonts w:ascii="Verdana" w:hAnsi="Verdana"/>
+        </w:rPr>
+        <w:t xml:space="preserve"> os símbolos GYRB, G – Green, Y – Yellow, R – Red e B – Blue.</w:t>
       </w:r>
     </w:p>
     <w:p>
@@ -1544,7 +1554,15 @@
         <w:rPr>
           <w:rFonts w:ascii="Verdana" w:hAnsi="Verdana"/>
         </w:rPr>
-        <w:t>Exemplo de estado inicial, intermédio e final em Prolog:</w:t>
+        <w:t>Exemplo de estado inicial</w:t>
+      </w:r>
+      <w:bookmarkStart w:id="9" w:name="_GoBack"/>
+      <w:bookmarkEnd w:id="9"/>
+      <w:r>
+        <w:rPr>
+          <w:rFonts w:ascii="Verdana" w:hAnsi="Verdana"/>
+        </w:rPr>
+        <w:t>, intermédio e final em Prolog:</w:t>
       </w:r>
     </w:p>
     <w:p>
@@ -2730,7 +2748,19 @@
         <w:rPr>
           <w:rFonts w:ascii="Verdana" w:hAnsi="Verdana"/>
         </w:rPr>
-        <w:t xml:space="preserve"> que o formato condensado de lista de listas.</w:t>
+        <w:t xml:space="preserve"> que o formato </w:t>
+      </w:r>
+      <w:r>
+        <w:rPr>
+          <w:rFonts w:ascii="Verdana" w:hAnsi="Verdana"/>
+        </w:rPr>
+        <w:t>denso</w:t>
+      </w:r>
+      <w:r>
+        <w:rPr>
+          <w:rFonts w:ascii="Verdana" w:hAnsi="Verdana"/>
+        </w:rPr>
+        <w:t xml:space="preserve"> de lista de listas.</w:t>
       </w:r>
     </w:p>
     <w:p>
@@ -2894,9 +2924,103 @@
         <w:t>.</w:t>
       </w:r>
       <w:r>
-        <w:t xml:space="preserve"> Movimentos</w:t>
+        <w:t xml:space="preserve"> Movimento</w:t>
       </w:r>
       <w:bookmarkEnd w:id="11"/>
+    </w:p>
+    <w:p>
+      <w:pPr>
+        <w:ind w:left="0" w:firstLine="720"/>
+        <w:rPr>
+          <w:rFonts w:ascii="Verdana" w:hAnsi="Verdana"/>
+        </w:rPr>
+      </w:pPr>
+      <w:r>
+        <w:rPr>
+          <w:rFonts w:ascii="Verdana" w:hAnsi="Verdana"/>
+        </w:rPr>
+        <w:t>O jogo consiste apenas de saltos de uma coordenada para outra, por isso, precisa de poucos predicados só para movimento.</w:t>
+      </w:r>
+    </w:p>
+    <w:p>
+      <w:pPr>
+        <w:ind w:left="0" w:firstLine="0"/>
+        <w:rPr>
+          <w:rFonts w:ascii="Verdana" w:hAnsi="Verdana"/>
+        </w:rPr>
+      </w:pPr>
+    </w:p>
+    <w:p>
+      <w:pPr>
+        <w:pStyle w:val="ListParagraph"/>
+        <w:numPr>
+          <w:ilvl w:val="0"/>
+          <w:numId w:val="21"/>
+        </w:numPr>
+        <w:ind w:left="357" w:firstLine="0"/>
+        <w:contextualSpacing w:val="0"/>
+        <w:rPr>
+          <w:rFonts w:ascii="Verdana" w:hAnsi="Verdana"/>
+        </w:rPr>
+      </w:pPr>
+      <w:r>
+        <w:rPr>
+          <w:rFonts w:ascii="Verdana" w:hAnsi="Verdana"/>
+        </w:rPr>
+        <w:t>chooseFrog(+Coords, +Board, -Success?) – permite ao jogador escolher uma coordenada no tabuleiro do sapo que quer usar para saltar. Success é output e indica se a o sapo é válido ou n</w:t>
+      </w:r>
+      <w:r>
+        <w:rPr>
+          <w:rFonts w:ascii="Verdana" w:hAnsi="Verdana"/>
+        </w:rPr>
+        <w:t>ão.</w:t>
+      </w:r>
+    </w:p>
+    <w:p>
+      <w:pPr>
+        <w:pStyle w:val="ListParagraph"/>
+        <w:numPr>
+          <w:ilvl w:val="0"/>
+          <w:numId w:val="21"/>
+        </w:numPr>
+        <w:ind w:left="357" w:firstLine="0"/>
+        <w:contextualSpacing w:val="0"/>
+        <w:rPr>
+          <w:rFonts w:ascii="Verdana" w:hAnsi="Verdana"/>
+        </w:rPr>
+      </w:pPr>
+      <w:r>
+        <w:rPr>
+          <w:rFonts w:ascii="Verdana" w:hAnsi="Verdana"/>
+        </w:rPr>
+        <w:t>jump(+Coords, +Board, -NewBoard) – após escolher um sapo com sucesso, o jogador escolhe para onde saltar</w:t>
+      </w:r>
+      <w:r>
+        <w:rPr>
+          <w:rFonts w:ascii="Verdana" w:hAnsi="Verdana"/>
+        </w:rPr>
+        <w:t>. NewBoard é output do tabuleiro modificado pela jogada.</w:t>
+      </w:r>
+    </w:p>
+    <w:p>
+      <w:pPr>
+        <w:pStyle w:val="ListParagraph"/>
+        <w:numPr>
+          <w:ilvl w:val="0"/>
+          <w:numId w:val="21"/>
+        </w:numPr>
+        <w:ind w:left="357" w:firstLine="0"/>
+        <w:contextualSpacing w:val="0"/>
+        <w:rPr>
+          <w:rFonts w:ascii="Verdana" w:hAnsi="Verdana"/>
+        </w:rPr>
+      </w:pPr>
+      <w:r>
+        <w:rPr>
+          <w:rFonts w:ascii="Verdana" w:hAnsi="Verdana"/>
+        </w:rPr>
+        <w:t>jumpAgain(-Decision) – pergunta ao jogador se pretende terminar a jogada ou fazer outro salto caso seja possível. Decision é output true / false.</w:t>
+      </w:r>
     </w:p>
     <w:sectPr>
       <w:footerReference w:type="default" r:id="rId14"/>
@@ -2996,7 +3120,7 @@
       <w:rPr>
         <w:noProof/>
       </w:rPr>
-      <w:t>5</w:t>
+      <w:t>2</w:t>
     </w:r>
     <w:r>
       <w:rPr>
@@ -4693,6 +4817,118 @@
     </w:lvl>
   </w:abstractNum>
   <w:abstractNum w:abstractNumId="15" w15:restartNumberingAfterBreak="0">
+    <w:nsid w:val="4B67017D"/>
+    <w:multiLevelType w:val="hybridMultilevel"/>
+    <w:tmpl w:val="3182B448"/>
+    <w:lvl w:ilvl="0" w:tplc="ED324812">
+      <w:numFmt w:val="bullet"/>
+      <w:lvlText w:val=""/>
+      <w:lvlJc w:val="left"/>
+      <w:pPr>
+        <w:ind w:left="720" w:hanging="360"/>
+      </w:pPr>
+      <w:rPr>
+        <w:rFonts w:ascii="Verdana" w:eastAsia="Arial" w:hAnsi="Verdana" w:cs="Calibri" w:hint="default"/>
+      </w:rPr>
+    </w:lvl>
+    <w:lvl w:ilvl="1" w:tplc="08090003" w:tentative="1">
+      <w:start w:val="1"/>
+      <w:numFmt w:val="bullet"/>
+      <w:lvlText w:val="o"/>
+      <w:lvlJc w:val="left"/>
+      <w:pPr>
+        <w:ind w:left="1440" w:hanging="360"/>
+      </w:pPr>
+      <w:rPr>
+        <w:rFonts w:ascii="Courier New" w:hAnsi="Courier New" w:cs="Courier New" w:hint="default"/>
+      </w:rPr>
+    </w:lvl>
+    <w:lvl w:ilvl="2" w:tplc="08090005" w:tentative="1">
+      <w:start w:val="1"/>
+      <w:numFmt w:val="bullet"/>
+      <w:lvlText w:val=""/>
+      <w:lvlJc w:val="left"/>
+      <w:pPr>
+        <w:ind w:left="2160" w:hanging="360"/>
+      </w:pPr>
+      <w:rPr>
+        <w:rFonts w:ascii="Wingdings" w:hAnsi="Wingdings" w:hint="default"/>
+      </w:rPr>
+    </w:lvl>
+    <w:lvl w:ilvl="3" w:tplc="08090001" w:tentative="1">
+      <w:start w:val="1"/>
+      <w:numFmt w:val="bullet"/>
+      <w:lvlText w:val=""/>
+      <w:lvlJc w:val="left"/>
+      <w:pPr>
+        <w:ind w:left="2880" w:hanging="360"/>
+      </w:pPr>
+      <w:rPr>
+        <w:rFonts w:ascii="Symbol" w:hAnsi="Symbol" w:hint="default"/>
+      </w:rPr>
+    </w:lvl>
+    <w:lvl w:ilvl="4" w:tplc="08090003" w:tentative="1">
+      <w:start w:val="1"/>
+      <w:numFmt w:val="bullet"/>
+      <w:lvlText w:val="o"/>
+      <w:lvlJc w:val="left"/>
+      <w:pPr>
+        <w:ind w:left="3600" w:hanging="360"/>
+      </w:pPr>
+      <w:rPr>
+        <w:rFonts w:ascii="Courier New" w:hAnsi="Courier New" w:cs="Courier New" w:hint="default"/>
+      </w:rPr>
+    </w:lvl>
+    <w:lvl w:ilvl="5" w:tplc="08090005" w:tentative="1">
+      <w:start w:val="1"/>
+      <w:numFmt w:val="bullet"/>
+      <w:lvlText w:val=""/>
+      <w:lvlJc w:val="left"/>
+      <w:pPr>
+        <w:ind w:left="4320" w:hanging="360"/>
+      </w:pPr>
+      <w:rPr>
+        <w:rFonts w:ascii="Wingdings" w:hAnsi="Wingdings" w:hint="default"/>
+      </w:rPr>
+    </w:lvl>
+    <w:lvl w:ilvl="6" w:tplc="08090001" w:tentative="1">
+      <w:start w:val="1"/>
+      <w:numFmt w:val="bullet"/>
+      <w:lvlText w:val=""/>
+      <w:lvlJc w:val="left"/>
+      <w:pPr>
+        <w:ind w:left="5040" w:hanging="360"/>
+      </w:pPr>
+      <w:rPr>
+        <w:rFonts w:ascii="Symbol" w:hAnsi="Symbol" w:hint="default"/>
+      </w:rPr>
+    </w:lvl>
+    <w:lvl w:ilvl="7" w:tplc="08090003" w:tentative="1">
+      <w:start w:val="1"/>
+      <w:numFmt w:val="bullet"/>
+      <w:lvlText w:val="o"/>
+      <w:lvlJc w:val="left"/>
+      <w:pPr>
+        <w:ind w:left="5760" w:hanging="360"/>
+      </w:pPr>
+      <w:rPr>
+        <w:rFonts w:ascii="Courier New" w:hAnsi="Courier New" w:cs="Courier New" w:hint="default"/>
+      </w:rPr>
+    </w:lvl>
+    <w:lvl w:ilvl="8" w:tplc="08090005" w:tentative="1">
+      <w:start w:val="1"/>
+      <w:numFmt w:val="bullet"/>
+      <w:lvlText w:val=""/>
+      <w:lvlJc w:val="left"/>
+      <w:pPr>
+        <w:ind w:left="6480" w:hanging="360"/>
+      </w:pPr>
+      <w:rPr>
+        <w:rFonts w:ascii="Wingdings" w:hAnsi="Wingdings" w:hint="default"/>
+      </w:rPr>
+    </w:lvl>
+  </w:abstractNum>
+  <w:abstractNum w:abstractNumId="16" w15:restartNumberingAfterBreak="0">
     <w:nsid w:val="5BE06878"/>
     <w:multiLevelType w:val="hybridMultilevel"/>
     <w:tmpl w:val="E0FE344E"/>
@@ -4805,7 +5041,7 @@
       </w:rPr>
     </w:lvl>
   </w:abstractNum>
-  <w:abstractNum w:abstractNumId="16" w15:restartNumberingAfterBreak="0">
+  <w:abstractNum w:abstractNumId="17" w15:restartNumberingAfterBreak="0">
     <w:nsid w:val="62DE1A52"/>
     <w:multiLevelType w:val="hybridMultilevel"/>
     <w:tmpl w:val="13F86B26"/>
@@ -4893,6 +5129,232 @@
       <w:pPr>
         <w:ind w:left="6480" w:hanging="180"/>
       </w:pPr>
+    </w:lvl>
+  </w:abstractNum>
+  <w:abstractNum w:abstractNumId="18" w15:restartNumberingAfterBreak="0">
+    <w:nsid w:val="640C78B7"/>
+    <w:multiLevelType w:val="hybridMultilevel"/>
+    <w:tmpl w:val="D0BA0A98"/>
+    <w:lvl w:ilvl="0" w:tplc="08090001">
+      <w:start w:val="1"/>
+      <w:numFmt w:val="bullet"/>
+      <w:lvlText w:val=""/>
+      <w:lvlJc w:val="left"/>
+      <w:pPr>
+        <w:ind w:left="720" w:hanging="360"/>
+      </w:pPr>
+      <w:rPr>
+        <w:rFonts w:ascii="Symbol" w:hAnsi="Symbol" w:hint="default"/>
+      </w:rPr>
+    </w:lvl>
+    <w:lvl w:ilvl="1" w:tplc="08090003" w:tentative="1">
+      <w:start w:val="1"/>
+      <w:numFmt w:val="bullet"/>
+      <w:lvlText w:val="o"/>
+      <w:lvlJc w:val="left"/>
+      <w:pPr>
+        <w:ind w:left="1440" w:hanging="360"/>
+      </w:pPr>
+      <w:rPr>
+        <w:rFonts w:ascii="Courier New" w:hAnsi="Courier New" w:cs="Courier New" w:hint="default"/>
+      </w:rPr>
+    </w:lvl>
+    <w:lvl w:ilvl="2" w:tplc="08090005" w:tentative="1">
+      <w:start w:val="1"/>
+      <w:numFmt w:val="bullet"/>
+      <w:lvlText w:val=""/>
+      <w:lvlJc w:val="left"/>
+      <w:pPr>
+        <w:ind w:left="2160" w:hanging="360"/>
+      </w:pPr>
+      <w:rPr>
+        <w:rFonts w:ascii="Wingdings" w:hAnsi="Wingdings" w:hint="default"/>
+      </w:rPr>
+    </w:lvl>
+    <w:lvl w:ilvl="3" w:tplc="08090001" w:tentative="1">
+      <w:start w:val="1"/>
+      <w:numFmt w:val="bullet"/>
+      <w:lvlText w:val=""/>
+      <w:lvlJc w:val="left"/>
+      <w:pPr>
+        <w:ind w:left="2880" w:hanging="360"/>
+      </w:pPr>
+      <w:rPr>
+        <w:rFonts w:ascii="Symbol" w:hAnsi="Symbol" w:hint="default"/>
+      </w:rPr>
+    </w:lvl>
+    <w:lvl w:ilvl="4" w:tplc="08090003" w:tentative="1">
+      <w:start w:val="1"/>
+      <w:numFmt w:val="bullet"/>
+      <w:lvlText w:val="o"/>
+      <w:lvlJc w:val="left"/>
+      <w:pPr>
+        <w:ind w:left="3600" w:hanging="360"/>
+      </w:pPr>
+      <w:rPr>
+        <w:rFonts w:ascii="Courier New" w:hAnsi="Courier New" w:cs="Courier New" w:hint="default"/>
+      </w:rPr>
+    </w:lvl>
+    <w:lvl w:ilvl="5" w:tplc="08090005" w:tentative="1">
+      <w:start w:val="1"/>
+      <w:numFmt w:val="bullet"/>
+      <w:lvlText w:val=""/>
+      <w:lvlJc w:val="left"/>
+      <w:pPr>
+        <w:ind w:left="4320" w:hanging="360"/>
+      </w:pPr>
+      <w:rPr>
+        <w:rFonts w:ascii="Wingdings" w:hAnsi="Wingdings" w:hint="default"/>
+      </w:rPr>
+    </w:lvl>
+    <w:lvl w:ilvl="6" w:tplc="08090001" w:tentative="1">
+      <w:start w:val="1"/>
+      <w:numFmt w:val="bullet"/>
+      <w:lvlText w:val=""/>
+      <w:lvlJc w:val="left"/>
+      <w:pPr>
+        <w:ind w:left="5040" w:hanging="360"/>
+      </w:pPr>
+      <w:rPr>
+        <w:rFonts w:ascii="Symbol" w:hAnsi="Symbol" w:hint="default"/>
+      </w:rPr>
+    </w:lvl>
+    <w:lvl w:ilvl="7" w:tplc="08090003" w:tentative="1">
+      <w:start w:val="1"/>
+      <w:numFmt w:val="bullet"/>
+      <w:lvlText w:val="o"/>
+      <w:lvlJc w:val="left"/>
+      <w:pPr>
+        <w:ind w:left="5760" w:hanging="360"/>
+      </w:pPr>
+      <w:rPr>
+        <w:rFonts w:ascii="Courier New" w:hAnsi="Courier New" w:cs="Courier New" w:hint="default"/>
+      </w:rPr>
+    </w:lvl>
+    <w:lvl w:ilvl="8" w:tplc="08090005" w:tentative="1">
+      <w:start w:val="1"/>
+      <w:numFmt w:val="bullet"/>
+      <w:lvlText w:val=""/>
+      <w:lvlJc w:val="left"/>
+      <w:pPr>
+        <w:ind w:left="6480" w:hanging="360"/>
+      </w:pPr>
+      <w:rPr>
+        <w:rFonts w:ascii="Wingdings" w:hAnsi="Wingdings" w:hint="default"/>
+      </w:rPr>
+    </w:lvl>
+  </w:abstractNum>
+  <w:abstractNum w:abstractNumId="19" w15:restartNumberingAfterBreak="0">
+    <w:nsid w:val="75D12883"/>
+    <w:multiLevelType w:val="hybridMultilevel"/>
+    <w:tmpl w:val="11206A42"/>
+    <w:lvl w:ilvl="0" w:tplc="08090001">
+      <w:start w:val="1"/>
+      <w:numFmt w:val="bullet"/>
+      <w:lvlText w:val=""/>
+      <w:lvlJc w:val="left"/>
+      <w:pPr>
+        <w:ind w:left="720" w:hanging="360"/>
+      </w:pPr>
+      <w:rPr>
+        <w:rFonts w:ascii="Symbol" w:hAnsi="Symbol" w:hint="default"/>
+      </w:rPr>
+    </w:lvl>
+    <w:lvl w:ilvl="1" w:tplc="08090003" w:tentative="1">
+      <w:start w:val="1"/>
+      <w:numFmt w:val="bullet"/>
+      <w:lvlText w:val="o"/>
+      <w:lvlJc w:val="left"/>
+      <w:pPr>
+        <w:ind w:left="1440" w:hanging="360"/>
+      </w:pPr>
+      <w:rPr>
+        <w:rFonts w:ascii="Courier New" w:hAnsi="Courier New" w:cs="Courier New" w:hint="default"/>
+      </w:rPr>
+    </w:lvl>
+    <w:lvl w:ilvl="2" w:tplc="08090005" w:tentative="1">
+      <w:start w:val="1"/>
+      <w:numFmt w:val="bullet"/>
+      <w:lvlText w:val=""/>
+      <w:lvlJc w:val="left"/>
+      <w:pPr>
+        <w:ind w:left="2160" w:hanging="360"/>
+      </w:pPr>
+      <w:rPr>
+        <w:rFonts w:ascii="Wingdings" w:hAnsi="Wingdings" w:hint="default"/>
+      </w:rPr>
+    </w:lvl>
+    <w:lvl w:ilvl="3" w:tplc="08090001" w:tentative="1">
+      <w:start w:val="1"/>
+      <w:numFmt w:val="bullet"/>
+      <w:lvlText w:val=""/>
+      <w:lvlJc w:val="left"/>
+      <w:pPr>
+        <w:ind w:left="2880" w:hanging="360"/>
+      </w:pPr>
+      <w:rPr>
+        <w:rFonts w:ascii="Symbol" w:hAnsi="Symbol" w:hint="default"/>
+      </w:rPr>
+    </w:lvl>
+    <w:lvl w:ilvl="4" w:tplc="08090003" w:tentative="1">
+      <w:start w:val="1"/>
+      <w:numFmt w:val="bullet"/>
+      <w:lvlText w:val="o"/>
+      <w:lvlJc w:val="left"/>
+      <w:pPr>
+        <w:ind w:left="3600" w:hanging="360"/>
+      </w:pPr>
+      <w:rPr>
+        <w:rFonts w:ascii="Courier New" w:hAnsi="Courier New" w:cs="Courier New" w:hint="default"/>
+      </w:rPr>
+    </w:lvl>
+    <w:lvl w:ilvl="5" w:tplc="08090005" w:tentative="1">
+      <w:start w:val="1"/>
+      <w:numFmt w:val="bullet"/>
+      <w:lvlText w:val=""/>
+      <w:lvlJc w:val="left"/>
+      <w:pPr>
+        <w:ind w:left="4320" w:hanging="360"/>
+      </w:pPr>
+      <w:rPr>
+        <w:rFonts w:ascii="Wingdings" w:hAnsi="Wingdings" w:hint="default"/>
+      </w:rPr>
+    </w:lvl>
+    <w:lvl w:ilvl="6" w:tplc="08090001" w:tentative="1">
+      <w:start w:val="1"/>
+      <w:numFmt w:val="bullet"/>
+      <w:lvlText w:val=""/>
+      <w:lvlJc w:val="left"/>
+      <w:pPr>
+        <w:ind w:left="5040" w:hanging="360"/>
+      </w:pPr>
+      <w:rPr>
+        <w:rFonts w:ascii="Symbol" w:hAnsi="Symbol" w:hint="default"/>
+      </w:rPr>
+    </w:lvl>
+    <w:lvl w:ilvl="7" w:tplc="08090003" w:tentative="1">
+      <w:start w:val="1"/>
+      <w:numFmt w:val="bullet"/>
+      <w:lvlText w:val="o"/>
+      <w:lvlJc w:val="left"/>
+      <w:pPr>
+        <w:ind w:left="5760" w:hanging="360"/>
+      </w:pPr>
+      <w:rPr>
+        <w:rFonts w:ascii="Courier New" w:hAnsi="Courier New" w:cs="Courier New" w:hint="default"/>
+      </w:rPr>
+    </w:lvl>
+    <w:lvl w:ilvl="8" w:tplc="08090005" w:tentative="1">
+      <w:start w:val="1"/>
+      <w:numFmt w:val="bullet"/>
+      <w:lvlText w:val=""/>
+      <w:lvlJc w:val="left"/>
+      <w:pPr>
+        <w:ind w:left="6480" w:hanging="360"/>
+      </w:pPr>
+      <w:rPr>
+        <w:rFonts w:ascii="Wingdings" w:hAnsi="Wingdings" w:hint="default"/>
+      </w:rPr>
     </w:lvl>
   </w:abstractNum>
   <w:num w:numId="1">
@@ -4917,7 +5379,7 @@
     <w:abstractNumId w:val="4"/>
   </w:num>
   <w:num w:numId="8">
-    <w:abstractNumId w:val="15"/>
+    <w:abstractNumId w:val="16"/>
   </w:num>
   <w:num w:numId="9">
     <w:abstractNumId w:val="9"/>
@@ -4941,13 +5403,22 @@
     <w:abstractNumId w:val="7"/>
   </w:num>
   <w:num w:numId="16">
-    <w:abstractNumId w:val="16"/>
+    <w:abstractNumId w:val="17"/>
   </w:num>
   <w:num w:numId="17">
     <w:abstractNumId w:val="6"/>
   </w:num>
   <w:num w:numId="18">
     <w:abstractNumId w:val="1"/>
+  </w:num>
+  <w:num w:numId="19">
+    <w:abstractNumId w:val="18"/>
+  </w:num>
+  <w:num w:numId="20">
+    <w:abstractNumId w:val="15"/>
+  </w:num>
+  <w:num w:numId="21">
+    <w:abstractNumId w:val="19"/>
   </w:num>
 </w:numbering>
 </file>
@@ -5543,7 +6014,7 @@
     <w:link w:val="Estilo1Carter"/>
     <w:autoRedefine/>
     <w:qFormat/>
-    <w:rsid w:val="00A030E3"/>
+    <w:rsid w:val="009723D4"/>
     <w:pPr>
       <w:tabs>
         <w:tab w:val="center" w:pos="2535"/>
@@ -5594,7 +6065,7 @@
     <w:name w:val="Estilo1 Caráter"/>
     <w:basedOn w:val="TitleChar"/>
     <w:link w:val="Estilo1"/>
-    <w:rsid w:val="00A030E3"/>
+    <w:rsid w:val="009723D4"/>
     <w:rPr>
       <w:rFonts w:ascii="Verdana" w:eastAsia="Trebuchet MS" w:hAnsi="Verdana" w:cs="Trebuchet MS"/>
       <w:b/>
@@ -6383,7 +6854,7 @@
 </file>
 
 <file path=customXml/itemProps1.xml><?xml version="1.0" encoding="utf-8"?>
-<ds:datastoreItem xmlns:ds="http://schemas.openxmlformats.org/officeDocument/2006/customXml" ds:itemID="{FAF112D2-A23A-4687-B587-A6F7945CE980}">
+<ds:datastoreItem xmlns:ds="http://schemas.openxmlformats.org/officeDocument/2006/customXml" ds:itemID="{1B8FD67F-FB51-4AD9-8761-37DFFAFFD410}">
   <ds:schemaRefs>
     <ds:schemaRef ds:uri="http://schemas.openxmlformats.org/officeDocument/2006/bibliography"/>
   </ds:schemaRefs>

</xml_diff>